<commit_message>
Bug report verplaatst naar algemene map & subrol planning wat toegevoegd
</commit_message>
<xml_diff>
--- a/Algemeen/Taken Sub-Rol.docx
+++ b/Algemeen/Taken Sub-Rol.docx
@@ -129,15 +129,7 @@
       </w:r>
       <w:r>
         <w:tab/>
-        <w:t xml:space="preserve">- </w:t>
-      </w:r>
-      <w:proofErr w:type="spellStart"/>
-      <w:r>
-        <w:t>Helicopter</w:t>
-      </w:r>
-      <w:proofErr w:type="spellEnd"/>
-      <w:r>
-        <w:t xml:space="preserve"> view.</w:t>
+        <w:t>- Helicopter view.</w:t>
       </w:r>
     </w:p>
     <w:p>
@@ -145,27 +137,16 @@
         <w:rPr>
           <w:b/>
         </w:rPr>
-        <w:t>Planning Manager</w:t>
-      </w:r>
-      <w:proofErr w:type="gramStart"/>
-      <w:r>
-        <w:rPr>
-          <w:b/>
-        </w:rPr>
-        <w:t>:</w:t>
-      </w:r>
-      <w:r>
-        <w:rPr>
-          <w:b/>
-        </w:rPr>
-        <w:tab/>
-      </w:r>
-      <w:r>
-        <w:t>-</w:t>
-      </w:r>
-      <w:proofErr w:type="gramEnd"/>
-      <w:r>
-        <w:t xml:space="preserve"> Uitwerking planning.</w:t>
+        <w:t>Planning Manager:</w:t>
+      </w:r>
+      <w:r>
+        <w:rPr>
+          <w:b/>
+        </w:rPr>
+        <w:tab/>
+      </w:r>
+      <w:r>
+        <w:t>- Uitwerking planning.</w:t>
       </w:r>
       <w:r>
         <w:br/>
@@ -217,121 +198,91 @@
       </w:r>
       <w:r>
         <w:tab/>
-        <w:t xml:space="preserve">- Planning moet at </w:t>
-      </w:r>
-      <w:proofErr w:type="spellStart"/>
-      <w:r>
-        <w:t>any</w:t>
-      </w:r>
-      <w:proofErr w:type="spellEnd"/>
-      <w:r>
-        <w:t xml:space="preserve"> </w:t>
-      </w:r>
-      <w:proofErr w:type="spellStart"/>
-      <w:r>
-        <w:t>given</w:t>
-      </w:r>
-      <w:proofErr w:type="spellEnd"/>
-      <w:r>
-        <w:t xml:space="preserve"> moment inzichtelijk gemaakt worden.</w:t>
-      </w:r>
+        <w:t>- Planning moet at any given moment inzichtelijk gemaakt worden.</w:t>
+      </w:r>
+      <w:r>
+        <w:br/>
+      </w:r>
+      <w:r>
+        <w:tab/>
+      </w:r>
+      <w:r>
+        <w:tab/>
+      </w:r>
+      <w:r>
+        <w:tab/>
+        <w:t>- Assetslist maken en verwerken in trello.</w:t>
+      </w:r>
+      <w:bookmarkStart w:id="0" w:name="_GoBack"/>
+      <w:bookmarkEnd w:id="0"/>
     </w:p>
     <w:p>
       <w:r>
         <w:rPr>
           <w:b/>
         </w:rPr>
-        <w:t>Art Lead</w:t>
-      </w:r>
-      <w:proofErr w:type="gramStart"/>
-      <w:r>
-        <w:rPr>
-          <w:b/>
-        </w:rPr>
-        <w:t>:</w:t>
-      </w:r>
-      <w:r>
-        <w:rPr>
-          <w:b/>
-        </w:rPr>
-        <w:tab/>
-      </w:r>
-      <w:r>
-        <w:rPr>
-          <w:b/>
-        </w:rPr>
-        <w:tab/>
-      </w:r>
-      <w:r>
-        <w:t>-</w:t>
-      </w:r>
-      <w:proofErr w:type="gramEnd"/>
+        <w:t>Art Lead:</w:t>
+      </w:r>
+      <w:r>
+        <w:rPr>
+          <w:b/>
+        </w:rPr>
+        <w:tab/>
+      </w:r>
+      <w:r>
+        <w:rPr>
+          <w:b/>
+        </w:rPr>
+        <w:tab/>
+      </w:r>
+      <w:r>
+        <w:t xml:space="preserve">- </w:t>
+      </w:r>
+      <w:r>
+        <w:t>Conceptuele artstyle.</w:t>
+      </w:r>
+      <w:r>
+        <w:br/>
+        <w:t>(Ruben)</w:t>
+      </w:r>
+      <w:r>
+        <w:tab/>
+      </w:r>
+      <w:r>
+        <w:tab/>
+        <w:t>- Consistentie van visuele elementen van art, zodat er geen stijlbreuk is.</w:t>
+      </w:r>
+      <w:r>
+        <w:br/>
+      </w:r>
+      <w:r>
+        <w:tab/>
+      </w:r>
+      <w:r>
+        <w:tab/>
+      </w:r>
+      <w:r>
+        <w:tab/>
+        <w:t>- Bijhouden van logisch benaming van game assets.</w:t>
+      </w:r>
+      <w:r>
+        <w:br/>
+      </w:r>
+      <w:r>
+        <w:tab/>
+      </w:r>
+      <w:r>
+        <w:tab/>
+      </w:r>
+      <w:r>
+        <w:tab/>
+        <w:t>- Files moeten at any</w:t>
+      </w:r>
       <w:r>
         <w:t xml:space="preserve"> </w:t>
       </w:r>
       <w:r>
-        <w:t xml:space="preserve">Conceptuele </w:t>
-      </w:r>
-      <w:proofErr w:type="spellStart"/>
-      <w:r>
-        <w:t>artstyle</w:t>
-      </w:r>
-      <w:proofErr w:type="spellEnd"/>
-      <w:r>
-        <w:t>.</w:t>
-      </w:r>
-      <w:r>
-        <w:br/>
-        <w:t>(Ruben)</w:t>
-      </w:r>
-      <w:r>
-        <w:tab/>
-      </w:r>
-      <w:r>
-        <w:tab/>
-        <w:t>- Consistentie van visuele elementen van art, zodat er geen stijlbreuk is.</w:t>
-      </w:r>
-      <w:r>
-        <w:br/>
-      </w:r>
-      <w:r>
-        <w:tab/>
-      </w:r>
-      <w:r>
-        <w:tab/>
-      </w:r>
-      <w:r>
-        <w:tab/>
-        <w:t>- Bijhouden van logisch benaming van game assets.</w:t>
-      </w:r>
-      <w:r>
-        <w:br/>
-      </w:r>
-      <w:r>
-        <w:tab/>
-      </w:r>
-      <w:r>
-        <w:tab/>
-      </w:r>
-      <w:r>
-        <w:tab/>
-        <w:t xml:space="preserve">- Files moeten at </w:t>
-      </w:r>
-      <w:proofErr w:type="spellStart"/>
-      <w:r>
-        <w:t>any</w:t>
-      </w:r>
-      <w:proofErr w:type="spellEnd"/>
-      <w:r>
-        <w:t xml:space="preserve"> </w:t>
-      </w:r>
-      <w:proofErr w:type="spellStart"/>
-      <w:r>
-        <w:t>given</w:t>
-      </w:r>
-      <w:proofErr w:type="spellEnd"/>
-      <w:r>
-        <w:t xml:space="preserve"> moment inzichtelijk gemaakt worden.</w:t>
+        <w:t>given moment inzichtelijk gemaakt worden.</w:t>
       </w:r>
       <w:r>
         <w:br/>
@@ -371,27 +322,16 @@
         <w:rPr>
           <w:b/>
         </w:rPr>
-        <w:t>Lead Developer</w:t>
-      </w:r>
-      <w:proofErr w:type="gramStart"/>
-      <w:r>
-        <w:rPr>
-          <w:b/>
-        </w:rPr>
-        <w:t>:</w:t>
-      </w:r>
-      <w:r>
-        <w:rPr>
-          <w:b/>
-        </w:rPr>
-        <w:tab/>
-      </w:r>
-      <w:r>
-        <w:t>-</w:t>
-      </w:r>
-      <w:proofErr w:type="gramEnd"/>
-      <w:r>
-        <w:t xml:space="preserve"> Plan van aanpak van de onderliggende structuur.</w:t>
+        <w:t>Lead Developer:</w:t>
+      </w:r>
+      <w:r>
+        <w:rPr>
+          <w:b/>
+        </w:rPr>
+        <w:tab/>
+      </w:r>
+      <w:r>
+        <w:t>- Plan van aanpak van de onderliggende structuur.</w:t>
       </w:r>
       <w:r>
         <w:br/>
@@ -405,36 +345,20 @@
       </w:r>
       <w:r>
         <w:tab/>
-        <w:t xml:space="preserve">- </w:t>
-      </w:r>
-      <w:proofErr w:type="spellStart"/>
-      <w:r>
-        <w:t>Coding</w:t>
-      </w:r>
-      <w:proofErr w:type="spellEnd"/>
-      <w:r>
-        <w:t xml:space="preserve"> skills.</w:t>
-      </w:r>
-      <w:r>
-        <w:br/>
-      </w:r>
-      <w:r>
-        <w:tab/>
-      </w:r>
-      <w:r>
-        <w:tab/>
-      </w:r>
-      <w:r>
-        <w:tab/>
-        <w:t xml:space="preserve">- Aansturen andere </w:t>
-      </w:r>
-      <w:proofErr w:type="spellStart"/>
-      <w:r>
-        <w:t>developers</w:t>
-      </w:r>
-      <w:proofErr w:type="spellEnd"/>
-      <w:r>
-        <w:t>.</w:t>
+        <w:t>- Coding skills.</w:t>
+      </w:r>
+      <w:r>
+        <w:br/>
+      </w:r>
+      <w:r>
+        <w:tab/>
+      </w:r>
+      <w:r>
+        <w:tab/>
+      </w:r>
+      <w:r>
+        <w:tab/>
+        <w:t>- Aansturen andere developers.</w:t>
       </w:r>
       <w:r>
         <w:br/>
@@ -468,55 +392,31 @@
         <w:rPr>
           <w:b/>
         </w:rPr>
-        <w:t>Q.A</w:t>
-      </w:r>
-      <w:proofErr w:type="gramStart"/>
-      <w:r>
-        <w:rPr>
-          <w:b/>
-        </w:rPr>
-        <w:t>:</w:t>
-      </w:r>
-      <w:r>
-        <w:rPr>
-          <w:b/>
-        </w:rPr>
-        <w:tab/>
-      </w:r>
-      <w:r>
-        <w:rPr>
-          <w:b/>
-        </w:rPr>
-        <w:tab/>
-      </w:r>
-      <w:r>
-        <w:rPr>
-          <w:b/>
-        </w:rPr>
-        <w:tab/>
-      </w:r>
-      <w:r>
-        <w:t>-</w:t>
-      </w:r>
-      <w:proofErr w:type="gramEnd"/>
-      <w:r>
-        <w:t xml:space="preserve"> </w:t>
-      </w:r>
-      <w:proofErr w:type="spellStart"/>
-      <w:r>
-        <w:t>Se</w:t>
-      </w:r>
-      <w:r>
-        <w:t>cuur</w:t>
-      </w:r>
-      <w:bookmarkStart w:id="0" w:name="_GoBack"/>
-      <w:bookmarkEnd w:id="0"/>
-      <w:r>
-        <w:t>heid</w:t>
-      </w:r>
-      <w:proofErr w:type="spellEnd"/>
-      <w:r>
-        <w:t xml:space="preserve"> in bug omschrijving.</w:t>
+        <w:t>Q.A:</w:t>
+      </w:r>
+      <w:r>
+        <w:rPr>
+          <w:b/>
+        </w:rPr>
+        <w:tab/>
+      </w:r>
+      <w:r>
+        <w:rPr>
+          <w:b/>
+        </w:rPr>
+        <w:tab/>
+      </w:r>
+      <w:r>
+        <w:rPr>
+          <w:b/>
+        </w:rPr>
+        <w:tab/>
+      </w:r>
+      <w:r>
+        <w:t>- Se</w:t>
+      </w:r>
+      <w:r>
+        <w:t>cuurheid in bug omschrijving.</w:t>
       </w:r>
       <w:r>
         <w:br/>
@@ -551,14 +451,7 @@
         <w:rPr>
           <w:b/>
         </w:rPr>
-        <w:t>Level Designer</w:t>
-      </w:r>
-      <w:proofErr w:type="gramStart"/>
-      <w:r>
-        <w:rPr>
-          <w:b/>
-        </w:rPr>
-        <w:t>:</w:t>
+        <w:t>Level Designer:</w:t>
       </w:r>
       <w:r>
         <w:rPr>
@@ -573,7 +466,6 @@
         <w:tab/>
         <w:t>-</w:t>
       </w:r>
-      <w:proofErr w:type="gramEnd"/>
       <w:r>
         <w:t xml:space="preserve"> Creativiteit in level design.</w:t>
       </w:r>
@@ -610,44 +502,20 @@
         <w:rPr>
           <w:b/>
         </w:rPr>
-        <w:t xml:space="preserve">User </w:t>
-      </w:r>
-      <w:proofErr w:type="spellStart"/>
-      <w:r>
-        <w:rPr>
-          <w:b/>
-        </w:rPr>
-        <w:t>Experience</w:t>
-      </w:r>
-      <w:proofErr w:type="spellEnd"/>
-      <w:proofErr w:type="gramStart"/>
-      <w:r>
-        <w:rPr>
-          <w:b/>
-        </w:rPr>
-        <w:t>:</w:t>
-      </w:r>
-      <w:r>
-        <w:rPr>
-          <w:b/>
-        </w:rPr>
-        <w:tab/>
-      </w:r>
-      <w:r>
-        <w:t>-</w:t>
-      </w:r>
-      <w:proofErr w:type="gramEnd"/>
-      <w:r>
-        <w:t xml:space="preserve"> De flow in de game</w:t>
-      </w:r>
-      <w:r>
-        <w:t xml:space="preserve"> van menu tot </w:t>
-      </w:r>
-      <w:proofErr w:type="spellStart"/>
-      <w:r>
-        <w:t>victory</w:t>
-      </w:r>
-      <w:proofErr w:type="spellEnd"/>
+        <w:t>User Experience:</w:t>
+      </w:r>
+      <w:r>
+        <w:rPr>
+          <w:b/>
+        </w:rPr>
+        <w:tab/>
+      </w:r>
+      <w:r>
+        <w:t>- De flow in de game</w:t>
+      </w:r>
+      <w:r>
+        <w:t xml:space="preserve"> van menu tot victory</w:t>
+      </w:r>
       <w:r>
         <w:t>.</w:t>
       </w:r>
@@ -701,15 +569,7 @@
       </w:r>
       <w:r>
         <w:tab/>
-        <w:t xml:space="preserve">- Look </w:t>
-      </w:r>
-      <w:proofErr w:type="spellStart"/>
-      <w:r>
-        <w:t>and</w:t>
-      </w:r>
-      <w:proofErr w:type="spellEnd"/>
-      <w:r>
-        <w:t xml:space="preserve"> Feel in contrast met de conceptfase.</w:t>
+        <w:t>- Look and Feel in contrast met de conceptfase.</w:t>
       </w:r>
     </w:p>
     <w:sectPr>

</xml_diff>

<commit_message>
Start GDD & Pitch & Sub-Rol & Presentatie & Uren Registratie 04-02-2016 &  Logo
</commit_message>
<xml_diff>
--- a/Algemeen/Taken Sub-Rol.docx
+++ b/Algemeen/Taken Sub-Rol.docx
@@ -48,7 +48,13 @@
         <w:tab/>
       </w:r>
       <w:r>
-        <w:t>- Functioneren van het team.</w:t>
+        <w:t xml:space="preserve">- </w:t>
+      </w:r>
+      <w:r>
+        <w:rPr>
+          <w:highlight w:val="green"/>
+        </w:rPr>
+        <w:t>Functioneren van het team.</w:t>
       </w:r>
       <w:r>
         <w:br/>
@@ -61,75 +67,119 @@
       </w:r>
       <w:r>
         <w:tab/>
-        <w:t>- Aangeven van on stuurbare problemen / mensen.</w:t>
-      </w:r>
-      <w:r>
-        <w:br/>
-      </w:r>
-      <w:r>
-        <w:tab/>
-      </w:r>
-      <w:r>
-        <w:tab/>
-      </w:r>
-      <w:r>
-        <w:tab/>
-        <w:t>- Bijhouden van de notulen van de scrummeeting.</w:t>
-      </w:r>
-      <w:r>
-        <w:tab/>
-      </w:r>
-      <w:r>
-        <w:br/>
-      </w:r>
-      <w:r>
-        <w:tab/>
-      </w:r>
-      <w:r>
-        <w:tab/>
-      </w:r>
-      <w:r>
-        <w:tab/>
-        <w:t>- Bijhouden aanwezigheid scrummeeting.</w:t>
-      </w:r>
-      <w:r>
-        <w:br/>
-      </w:r>
-      <w:r>
-        <w:tab/>
-      </w:r>
-      <w:r>
-        <w:tab/>
-      </w:r>
-      <w:r>
-        <w:tab/>
-        <w:t>- Manage van het project als een eenheid.</w:t>
-      </w:r>
-      <w:r>
-        <w:br/>
-      </w:r>
-      <w:r>
-        <w:tab/>
-      </w:r>
-      <w:r>
-        <w:tab/>
-      </w:r>
-      <w:r>
-        <w:tab/>
-        <w:t>- Voortgang van de algehele voortgang.</w:t>
-      </w:r>
-      <w:r>
-        <w:br/>
-      </w:r>
-      <w:r>
-        <w:tab/>
-      </w:r>
-      <w:r>
-        <w:tab/>
-      </w:r>
-      <w:r>
-        <w:tab/>
-        <w:t>- Helicopter view.</w:t>
+        <w:t xml:space="preserve">- </w:t>
+      </w:r>
+      <w:r>
+        <w:rPr>
+          <w:highlight w:val="green"/>
+        </w:rPr>
+        <w:t>Aangeven van on stuurbare problemen / mensen.</w:t>
+      </w:r>
+      <w:r>
+        <w:br/>
+      </w:r>
+      <w:r>
+        <w:tab/>
+      </w:r>
+      <w:r>
+        <w:tab/>
+      </w:r>
+      <w:r>
+        <w:tab/>
+        <w:t xml:space="preserve">- </w:t>
+      </w:r>
+      <w:r>
+        <w:rPr>
+          <w:highlight w:val="green"/>
+        </w:rPr>
+        <w:t>Bijhouden van de notulen van de scrummeeting.</w:t>
+      </w:r>
+      <w:r>
+        <w:tab/>
+      </w:r>
+      <w:r>
+        <w:br/>
+      </w:r>
+      <w:r>
+        <w:tab/>
+      </w:r>
+      <w:r>
+        <w:tab/>
+      </w:r>
+      <w:r>
+        <w:tab/>
+        <w:t xml:space="preserve">- </w:t>
+      </w:r>
+      <w:r>
+        <w:rPr>
+          <w:highlight w:val="green"/>
+        </w:rPr>
+        <w:t>Bijhouden aanwezigheid scrummeeting.</w:t>
+      </w:r>
+      <w:r>
+        <w:br/>
+      </w:r>
+      <w:r>
+        <w:tab/>
+      </w:r>
+      <w:r>
+        <w:tab/>
+      </w:r>
+      <w:r>
+        <w:tab/>
+        <w:t xml:space="preserve">- </w:t>
+      </w:r>
+      <w:r>
+        <w:rPr>
+          <w:highlight w:val="green"/>
+        </w:rPr>
+        <w:t>Manage van het project als een eenheid.</w:t>
+      </w:r>
+      <w:r>
+        <w:br/>
+      </w:r>
+      <w:r>
+        <w:tab/>
+      </w:r>
+      <w:r>
+        <w:tab/>
+      </w:r>
+      <w:r>
+        <w:tab/>
+        <w:t xml:space="preserve">- </w:t>
+      </w:r>
+      <w:r>
+        <w:rPr>
+          <w:highlight w:val="green"/>
+        </w:rPr>
+        <w:t>Voortgang van de algehele voortgang.</w:t>
+      </w:r>
+      <w:r>
+        <w:br/>
+      </w:r>
+      <w:r>
+        <w:tab/>
+      </w:r>
+      <w:r>
+        <w:tab/>
+      </w:r>
+      <w:r>
+        <w:tab/>
+        <w:t xml:space="preserve">- </w:t>
+      </w:r>
+      <w:proofErr w:type="spellStart"/>
+      <w:r>
+        <w:rPr>
+          <w:highlight w:val="green"/>
+        </w:rPr>
+        <w:t>Helicopter</w:t>
+      </w:r>
+      <w:proofErr w:type="spellEnd"/>
+      <w:r>
+        <w:rPr>
+          <w:highlight w:val="green"/>
+        </w:rPr>
+        <w:t xml:space="preserve"> view.</w:t>
       </w:r>
     </w:p>
     <w:p>
@@ -146,7 +196,13 @@
         <w:tab/>
       </w:r>
       <w:r>
-        <w:t>- Uitwerking planning.</w:t>
+        <w:t xml:space="preserve">- </w:t>
+      </w:r>
+      <w:r>
+        <w:rPr>
+          <w:highlight w:val="red"/>
+        </w:rPr>
+        <w:t>Uitwerking planning.</w:t>
       </w:r>
       <w:r>
         <w:br/>
@@ -159,162 +215,374 @@
       </w:r>
       <w:r>
         <w:tab/>
-        <w:t>- Planning bijhouden op weekbasis.</w:t>
-      </w:r>
-      <w:r>
-        <w:br/>
-      </w:r>
-      <w:r>
-        <w:tab/>
-      </w:r>
-      <w:r>
-        <w:tab/>
-      </w:r>
-      <w:r>
-        <w:tab/>
-        <w:t>- Aanhouden van consistente structuur.</w:t>
-      </w:r>
-      <w:r>
-        <w:br/>
-      </w:r>
-      <w:r>
-        <w:tab/>
-      </w:r>
-      <w:r>
-        <w:tab/>
-      </w:r>
-      <w:r>
-        <w:tab/>
-        <w:t>- Logboek van gemiste deadlines.</w:t>
-      </w:r>
-      <w:r>
-        <w:br/>
-      </w:r>
-      <w:r>
-        <w:tab/>
-      </w:r>
-      <w:r>
-        <w:tab/>
-      </w:r>
-      <w:r>
-        <w:tab/>
-        <w:t>- Planning moet at any given moment inzichtelijk gemaakt worden.</w:t>
-      </w:r>
-      <w:r>
-        <w:br/>
-      </w:r>
-      <w:r>
-        <w:tab/>
-      </w:r>
-      <w:r>
-        <w:tab/>
-      </w:r>
-      <w:r>
-        <w:tab/>
-        <w:t>- Assetslist maken en verwerken in trello.</w:t>
+        <w:t xml:space="preserve">- </w:t>
+      </w:r>
+      <w:r>
+        <w:rPr>
+          <w:highlight w:val="red"/>
+        </w:rPr>
+        <w:t>Planning bijhouden op weekbasis.</w:t>
+      </w:r>
+      <w:r>
+        <w:br/>
+      </w:r>
+      <w:r>
+        <w:tab/>
+      </w:r>
+      <w:r>
+        <w:tab/>
+      </w:r>
+      <w:r>
+        <w:tab/>
+        <w:t xml:space="preserve">- </w:t>
+      </w:r>
+      <w:r>
+        <w:rPr>
+          <w:highlight w:val="green"/>
+        </w:rPr>
+        <w:t>Aanhouden van consistente structuur.</w:t>
+      </w:r>
+      <w:r>
+        <w:br/>
+      </w:r>
+      <w:r>
+        <w:tab/>
+      </w:r>
+      <w:r>
+        <w:tab/>
+      </w:r>
+      <w:r>
+        <w:tab/>
+        <w:t xml:space="preserve">- </w:t>
+      </w:r>
+      <w:r>
+        <w:rPr>
+          <w:highlight w:val="red"/>
+        </w:rPr>
+        <w:t>Logboek van gemiste deadlines.</w:t>
+      </w:r>
+      <w:r>
+        <w:br/>
+      </w:r>
+      <w:r>
+        <w:tab/>
+      </w:r>
+      <w:r>
+        <w:tab/>
+      </w:r>
+      <w:r>
+        <w:tab/>
+        <w:t xml:space="preserve">- </w:t>
+      </w:r>
+      <w:r>
+        <w:rPr>
+          <w:highlight w:val="green"/>
+        </w:rPr>
+        <w:t xml:space="preserve">Planning moet at </w:t>
+      </w:r>
+      <w:proofErr w:type="spellStart"/>
+      <w:r>
+        <w:rPr>
+          <w:highlight w:val="green"/>
+        </w:rPr>
+        <w:t>any</w:t>
+      </w:r>
+      <w:proofErr w:type="spellEnd"/>
+      <w:r>
+        <w:rPr>
+          <w:highlight w:val="green"/>
+        </w:rPr>
+        <w:t xml:space="preserve"> </w:t>
+      </w:r>
+      <w:proofErr w:type="spellStart"/>
+      <w:r>
+        <w:rPr>
+          <w:highlight w:val="green"/>
+        </w:rPr>
+        <w:t>given</w:t>
+      </w:r>
+      <w:proofErr w:type="spellEnd"/>
+      <w:r>
+        <w:rPr>
+          <w:highlight w:val="green"/>
+        </w:rPr>
+        <w:t xml:space="preserve"> moment inzichtelijk gemaakt worden.</w:t>
+      </w:r>
+      <w:r>
+        <w:br/>
+      </w:r>
+      <w:r>
+        <w:tab/>
+      </w:r>
+      <w:r>
+        <w:tab/>
+      </w:r>
+      <w:r>
+        <w:tab/>
+        <w:t xml:space="preserve">- </w:t>
+      </w:r>
+      <w:r>
+        <w:rPr>
+          <w:highlight w:val="red"/>
+        </w:rPr>
+        <w:t xml:space="preserve">Assetslist maken en verwerken in </w:t>
+      </w:r>
+      <w:proofErr w:type="spellStart"/>
+      <w:r>
+        <w:rPr>
+          <w:highlight w:val="red"/>
+        </w:rPr>
+        <w:t>trello</w:t>
+      </w:r>
+      <w:proofErr w:type="spellEnd"/>
+      <w:r>
+        <w:rPr>
+          <w:highlight w:val="red"/>
+        </w:rPr>
+        <w:t>.</w:t>
+      </w:r>
+    </w:p>
+    <w:p>
+      <w:r>
+        <w:rPr>
+          <w:b/>
+        </w:rPr>
+        <w:t>Art Lead:</w:t>
+      </w:r>
+      <w:r>
+        <w:rPr>
+          <w:b/>
+        </w:rPr>
+        <w:tab/>
+      </w:r>
+      <w:r>
+        <w:rPr>
+          <w:b/>
+        </w:rPr>
+        <w:tab/>
+      </w:r>
+      <w:r>
+        <w:t xml:space="preserve">- </w:t>
+      </w:r>
+      <w:r>
+        <w:t xml:space="preserve">Conceptuele </w:t>
+      </w:r>
+      <w:proofErr w:type="spellStart"/>
+      <w:r>
+        <w:t>artstyle</w:t>
+      </w:r>
+      <w:proofErr w:type="spellEnd"/>
+      <w:r>
+        <w:t>.</w:t>
+      </w:r>
+      <w:r>
+        <w:br/>
+        <w:t>(Ruben)</w:t>
+      </w:r>
+      <w:r>
+        <w:tab/>
+      </w:r>
+      <w:r>
+        <w:tab/>
+        <w:t>- Consistentie van visuele elementen van art, zodat er geen stijlbreuk is.</w:t>
+      </w:r>
+      <w:r>
+        <w:br/>
+      </w:r>
+      <w:r>
+        <w:tab/>
+      </w:r>
+      <w:r>
+        <w:tab/>
+      </w:r>
+      <w:r>
+        <w:tab/>
+        <w:t>- Bijhouden van logisch benaming van game assets.</w:t>
+      </w:r>
+      <w:r>
+        <w:br/>
+      </w:r>
+      <w:r>
+        <w:tab/>
+      </w:r>
+      <w:r>
+        <w:tab/>
+      </w:r>
+      <w:r>
+        <w:tab/>
+        <w:t xml:space="preserve">- Files moeten at </w:t>
+      </w:r>
+      <w:proofErr w:type="spellStart"/>
+      <w:r>
+        <w:t>any</w:t>
+      </w:r>
+      <w:proofErr w:type="spellEnd"/>
+      <w:r>
+        <w:t xml:space="preserve"> </w:t>
+      </w:r>
+      <w:proofErr w:type="spellStart"/>
+      <w:r>
+        <w:t>given</w:t>
+      </w:r>
+      <w:proofErr w:type="spellEnd"/>
+      <w:r>
+        <w:t xml:space="preserve"> moment inzichtelijk gemaakt worden.</w:t>
       </w:r>
       <w:bookmarkStart w:id="0" w:name="_GoBack"/>
       <w:bookmarkEnd w:id="0"/>
+      <w:r>
+        <w:br/>
+      </w:r>
+      <w:r>
+        <w:tab/>
+      </w:r>
+      <w:r>
+        <w:tab/>
+      </w:r>
+      <w:r>
+        <w:tab/>
+        <w:t>- Back</w:t>
+      </w:r>
+      <w:r>
+        <w:t>-</w:t>
+      </w:r>
+      <w:r>
+        <w:t>uppen van alle assets.</w:t>
+      </w:r>
+      <w:r>
+        <w:br/>
+      </w:r>
+      <w:r>
+        <w:tab/>
+      </w:r>
+      <w:r>
+        <w:tab/>
+      </w:r>
+      <w:r>
+        <w:tab/>
+        <w:t>- Mensen aanspreken op gebreken in de stijl.</w:t>
+      </w:r>
     </w:p>
     <w:p>
       <w:r>
         <w:rPr>
           <w:b/>
         </w:rPr>
-        <w:t>Art Lead:</w:t>
-      </w:r>
-      <w:r>
-        <w:rPr>
-          <w:b/>
-        </w:rPr>
-        <w:tab/>
-      </w:r>
-      <w:r>
-        <w:rPr>
-          <w:b/>
-        </w:rPr>
-        <w:tab/>
-      </w:r>
-      <w:r>
-        <w:t xml:space="preserve">- </w:t>
-      </w:r>
-      <w:r>
-        <w:t>Conceptuele artstyle.</w:t>
-      </w:r>
-      <w:r>
-        <w:br/>
-        <w:t>(Ruben)</w:t>
-      </w:r>
-      <w:r>
-        <w:tab/>
-      </w:r>
-      <w:r>
-        <w:tab/>
-        <w:t>- Consistentie van visuele elementen van art, zodat er geen stijlbreuk is.</w:t>
-      </w:r>
-      <w:r>
-        <w:br/>
-      </w:r>
-      <w:r>
-        <w:tab/>
-      </w:r>
-      <w:r>
-        <w:tab/>
-      </w:r>
-      <w:r>
-        <w:tab/>
-        <w:t>- Bijhouden van logisch benaming van game assets.</w:t>
-      </w:r>
-      <w:r>
-        <w:br/>
-      </w:r>
-      <w:r>
-        <w:tab/>
-      </w:r>
-      <w:r>
-        <w:tab/>
-      </w:r>
-      <w:r>
-        <w:tab/>
-        <w:t>- Files moeten at any</w:t>
-      </w:r>
-      <w:r>
-        <w:t xml:space="preserve"> </w:t>
-      </w:r>
-      <w:r>
-        <w:t>given moment inzichtelijk gemaakt worden.</w:t>
-      </w:r>
-      <w:r>
-        <w:br/>
-      </w:r>
-      <w:r>
-        <w:tab/>
-      </w:r>
-      <w:r>
-        <w:tab/>
-      </w:r>
-      <w:r>
-        <w:tab/>
-        <w:t>- Back</w:t>
-      </w:r>
-      <w:r>
-        <w:t>-</w:t>
-      </w:r>
-      <w:r>
-        <w:t>uppen van alle assets.</w:t>
-      </w:r>
-      <w:r>
-        <w:br/>
-      </w:r>
-      <w:r>
-        <w:tab/>
-      </w:r>
-      <w:r>
-        <w:tab/>
-      </w:r>
-      <w:r>
-        <w:tab/>
-        <w:t>- Mensen aanspreken op gebreken in de stijl.</w:t>
+        <w:t>Lead Developer:</w:t>
+      </w:r>
+      <w:r>
+        <w:rPr>
+          <w:b/>
+        </w:rPr>
+        <w:tab/>
+      </w:r>
+      <w:r>
+        <w:t xml:space="preserve">- </w:t>
+      </w:r>
+      <w:r>
+        <w:rPr>
+          <w:highlight w:val="red"/>
+        </w:rPr>
+        <w:t>Plan van aanpak van de onderliggende structuur.</w:t>
+      </w:r>
+      <w:r>
+        <w:br/>
+        <w:t>(Mack)</w:t>
+      </w:r>
+      <w:r>
+        <w:tab/>
+      </w:r>
+      <w:r>
+        <w:tab/>
+      </w:r>
+      <w:r>
+        <w:tab/>
+        <w:t xml:space="preserve">- </w:t>
+      </w:r>
+      <w:proofErr w:type="spellStart"/>
+      <w:r>
+        <w:rPr>
+          <w:highlight w:val="green"/>
+        </w:rPr>
+        <w:t>Coding</w:t>
+      </w:r>
+      <w:proofErr w:type="spellEnd"/>
+      <w:r>
+        <w:rPr>
+          <w:highlight w:val="green"/>
+        </w:rPr>
+        <w:t xml:space="preserve"> skills.</w:t>
+      </w:r>
+      <w:r>
+        <w:br/>
+      </w:r>
+      <w:r>
+        <w:tab/>
+      </w:r>
+      <w:r>
+        <w:tab/>
+      </w:r>
+      <w:r>
+        <w:tab/>
+        <w:t xml:space="preserve">- </w:t>
+      </w:r>
+      <w:r>
+        <w:rPr>
+          <w:highlight w:val="green"/>
+        </w:rPr>
+        <w:t xml:space="preserve">Aansturen andere </w:t>
+      </w:r>
+      <w:proofErr w:type="spellStart"/>
+      <w:r>
+        <w:rPr>
+          <w:highlight w:val="green"/>
+        </w:rPr>
+        <w:t>developers</w:t>
+      </w:r>
+      <w:proofErr w:type="spellEnd"/>
+      <w:r>
+        <w:rPr>
+          <w:highlight w:val="green"/>
+        </w:rPr>
+        <w:t>.</w:t>
+      </w:r>
+      <w:r>
+        <w:br/>
+      </w:r>
+      <w:r>
+        <w:tab/>
+      </w:r>
+      <w:r>
+        <w:tab/>
+      </w:r>
+      <w:r>
+        <w:tab/>
+        <w:t xml:space="preserve">- </w:t>
+      </w:r>
+      <w:r>
+        <w:rPr>
+          <w:highlight w:val="green"/>
+        </w:rPr>
+        <w:t>Consistentie in alle opgeleverde code.</w:t>
+      </w:r>
+      <w:r>
+        <w:br/>
+      </w:r>
+      <w:r>
+        <w:tab/>
+      </w:r>
+      <w:r>
+        <w:tab/>
+      </w:r>
+      <w:r>
+        <w:tab/>
+        <w:t xml:space="preserve">- </w:t>
+      </w:r>
+      <w:r>
+        <w:rPr>
+          <w:highlight w:val="green"/>
+        </w:rPr>
+        <w:t>Scripting assetlist maken.</w:t>
       </w:r>
     </w:p>
     <w:p>
@@ -322,16 +590,48 @@
         <w:rPr>
           <w:b/>
         </w:rPr>
-        <w:t>Lead Developer:</w:t>
-      </w:r>
-      <w:r>
-        <w:rPr>
-          <w:b/>
-        </w:rPr>
-        <w:tab/>
-      </w:r>
-      <w:r>
-        <w:t>- Plan van aanpak van de onderliggende structuur.</w:t>
+        <w:t>Q.A:</w:t>
+      </w:r>
+      <w:r>
+        <w:rPr>
+          <w:b/>
+        </w:rPr>
+        <w:tab/>
+      </w:r>
+      <w:r>
+        <w:rPr>
+          <w:b/>
+        </w:rPr>
+        <w:tab/>
+      </w:r>
+      <w:r>
+        <w:rPr>
+          <w:b/>
+        </w:rPr>
+        <w:tab/>
+      </w:r>
+      <w:r>
+        <w:t xml:space="preserve">- </w:t>
+      </w:r>
+      <w:proofErr w:type="spellStart"/>
+      <w:r>
+        <w:rPr>
+          <w:highlight w:val="green"/>
+        </w:rPr>
+        <w:t>Se</w:t>
+      </w:r>
+      <w:r>
+        <w:rPr>
+          <w:highlight w:val="green"/>
+        </w:rPr>
+        <w:t>cuurheid</w:t>
+      </w:r>
+      <w:proofErr w:type="spellEnd"/>
+      <w:r>
+        <w:rPr>
+          <w:highlight w:val="green"/>
+        </w:rPr>
+        <w:t xml:space="preserve"> in bug omschrijving.</w:t>
       </w:r>
       <w:r>
         <w:br/>
@@ -345,46 +645,32 @@
       </w:r>
       <w:r>
         <w:tab/>
-        <w:t>- Coding skills.</w:t>
-      </w:r>
-      <w:r>
-        <w:br/>
-      </w:r>
-      <w:r>
-        <w:tab/>
-      </w:r>
-      <w:r>
-        <w:tab/>
-      </w:r>
-      <w:r>
-        <w:tab/>
-        <w:t>- Aansturen andere developers.</w:t>
-      </w:r>
-      <w:r>
-        <w:br/>
-      </w:r>
-      <w:r>
-        <w:tab/>
-      </w:r>
-      <w:r>
-        <w:tab/>
-      </w:r>
-      <w:r>
-        <w:tab/>
-        <w:t>- Consistentie in alle opgeleverde code.</w:t>
-      </w:r>
-      <w:r>
-        <w:br/>
-      </w:r>
-      <w:r>
-        <w:tab/>
-      </w:r>
-      <w:r>
-        <w:tab/>
-      </w:r>
-      <w:r>
-        <w:tab/>
-        <w:t>- Scripting assetlist maken.</w:t>
+        <w:t xml:space="preserve">- </w:t>
+      </w:r>
+      <w:r>
+        <w:rPr>
+          <w:highlight w:val="green"/>
+        </w:rPr>
+        <w:t>Zijn de reeds aanwezige bugs in game omschreven.</w:t>
+      </w:r>
+      <w:r>
+        <w:br/>
+      </w:r>
+      <w:r>
+        <w:tab/>
+      </w:r>
+      <w:r>
+        <w:tab/>
+      </w:r>
+      <w:r>
+        <w:tab/>
+        <w:t xml:space="preserve">- </w:t>
+      </w:r>
+      <w:r>
+        <w:rPr>
+          <w:highlight w:val="green"/>
+        </w:rPr>
+        <w:t>Game testen op verschillende manieren om bugs te vinden.</w:t>
       </w:r>
     </w:p>
     <w:p>
@@ -392,58 +678,68 @@
         <w:rPr>
           <w:b/>
         </w:rPr>
-        <w:t>Q.A:</w:t>
-      </w:r>
-      <w:r>
-        <w:rPr>
-          <w:b/>
-        </w:rPr>
-        <w:tab/>
-      </w:r>
-      <w:r>
-        <w:rPr>
-          <w:b/>
-        </w:rPr>
-        <w:tab/>
-      </w:r>
-      <w:r>
-        <w:rPr>
-          <w:b/>
-        </w:rPr>
-        <w:tab/>
-      </w:r>
-      <w:r>
-        <w:t>- Se</w:t>
-      </w:r>
-      <w:r>
-        <w:t>cuurheid in bug omschrijving.</w:t>
-      </w:r>
-      <w:r>
-        <w:br/>
-        <w:t>(Mack)</w:t>
-      </w:r>
-      <w:r>
-        <w:tab/>
-      </w:r>
-      <w:r>
-        <w:tab/>
-      </w:r>
-      <w:r>
-        <w:tab/>
-        <w:t>- Zijn de reeds aanwezige bugs in game omschreven.</w:t>
-      </w:r>
-      <w:r>
-        <w:br/>
-      </w:r>
-      <w:r>
-        <w:tab/>
-      </w:r>
-      <w:r>
-        <w:tab/>
-      </w:r>
-      <w:r>
-        <w:tab/>
-        <w:t>- Game testen op verschillende manieren om bugs te vinden.</w:t>
+        <w:t>Level Designer:</w:t>
+      </w:r>
+      <w:r>
+        <w:rPr>
+          <w:b/>
+        </w:rPr>
+        <w:tab/>
+      </w:r>
+      <w:r>
+        <w:rPr>
+          <w:b/>
+        </w:rPr>
+        <w:tab/>
+        <w:t>-</w:t>
+      </w:r>
+      <w:r>
+        <w:t xml:space="preserve"> </w:t>
+      </w:r>
+      <w:r>
+        <w:rPr>
+          <w:highlight w:val="red"/>
+        </w:rPr>
+        <w:t>Creativiteit in level design.</w:t>
+      </w:r>
+      <w:r>
+        <w:br/>
+        <w:t>(Lara)</w:t>
+      </w:r>
+      <w:r>
+        <w:tab/>
+      </w:r>
+      <w:r>
+        <w:tab/>
+      </w:r>
+      <w:r>
+        <w:tab/>
+        <w:t xml:space="preserve">- </w:t>
+      </w:r>
+      <w:r>
+        <w:rPr>
+          <w:highlight w:val="red"/>
+        </w:rPr>
+        <w:t>Blueprint kwaliteit.</w:t>
+      </w:r>
+      <w:r>
+        <w:br/>
+      </w:r>
+      <w:r>
+        <w:tab/>
+      </w:r>
+      <w:r>
+        <w:tab/>
+      </w:r>
+      <w:r>
+        <w:tab/>
+        <w:t xml:space="preserve">- </w:t>
+      </w:r>
+      <w:r>
+        <w:rPr>
+          <w:highlight w:val="green"/>
+        </w:rPr>
+        <w:t>Naleven van het tweewekelijkse importmoment.</w:t>
       </w:r>
     </w:p>
     <w:p>
@@ -451,72 +747,55 @@
         <w:rPr>
           <w:b/>
         </w:rPr>
-        <w:t>Level Designer:</w:t>
-      </w:r>
-      <w:r>
-        <w:rPr>
-          <w:b/>
-        </w:rPr>
-        <w:tab/>
-      </w:r>
-      <w:r>
-        <w:rPr>
-          <w:b/>
-        </w:rPr>
-        <w:tab/>
-        <w:t>-</w:t>
-      </w:r>
-      <w:r>
-        <w:t xml:space="preserve"> Creativiteit in level design.</w:t>
-      </w:r>
-      <w:r>
-        <w:br/>
-        <w:t>(Lara)</w:t>
-      </w:r>
-      <w:r>
-        <w:tab/>
-      </w:r>
-      <w:r>
-        <w:tab/>
-      </w:r>
-      <w:r>
-        <w:tab/>
-        <w:t>- Blueprint kwaliteit.</w:t>
-      </w:r>
-      <w:r>
-        <w:br/>
-      </w:r>
-      <w:r>
-        <w:tab/>
-      </w:r>
-      <w:r>
-        <w:tab/>
-      </w:r>
-      <w:r>
-        <w:tab/>
-        <w:t>- Naleven van het tweewekelijkse importmoment.</w:t>
-      </w:r>
-    </w:p>
-    <w:p>
-      <w:r>
-        <w:rPr>
-          <w:b/>
-        </w:rPr>
-        <w:t>User Experience:</w:t>
-      </w:r>
-      <w:r>
-        <w:rPr>
-          <w:b/>
-        </w:rPr>
-        <w:tab/>
-      </w:r>
-      <w:r>
-        <w:t>- De flow in de game</w:t>
-      </w:r>
-      <w:r>
-        <w:t xml:space="preserve"> van menu tot victory</w:t>
-      </w:r>
-      <w:r>
+        <w:t xml:space="preserve">User </w:t>
+      </w:r>
+      <w:proofErr w:type="spellStart"/>
+      <w:r>
+        <w:rPr>
+          <w:b/>
+        </w:rPr>
+        <w:t>Experience</w:t>
+      </w:r>
+      <w:proofErr w:type="spellEnd"/>
+      <w:r>
+        <w:rPr>
+          <w:b/>
+        </w:rPr>
+        <w:t>:</w:t>
+      </w:r>
+      <w:r>
+        <w:rPr>
+          <w:b/>
+        </w:rPr>
+        <w:tab/>
+      </w:r>
+      <w:r>
+        <w:t xml:space="preserve">- </w:t>
+      </w:r>
+      <w:r>
+        <w:rPr>
+          <w:highlight w:val="red"/>
+        </w:rPr>
+        <w:t>De flow in de game</w:t>
+      </w:r>
+      <w:r>
+        <w:rPr>
+          <w:highlight w:val="red"/>
+        </w:rPr>
+        <w:t xml:space="preserve"> van menu tot </w:t>
+      </w:r>
+      <w:proofErr w:type="spellStart"/>
+      <w:r>
+        <w:rPr>
+          <w:highlight w:val="red"/>
+        </w:rPr>
+        <w:t>victory</w:t>
+      </w:r>
+      <w:proofErr w:type="spellEnd"/>
+      <w:r>
+        <w:rPr>
+          <w:highlight w:val="red"/>
+        </w:rPr>
         <w:t>.</w:t>
       </w:r>
       <w:r>
@@ -531,12 +810,24 @@
       </w:r>
       <w:r>
         <w:tab/>
-        <w:t>- De informatievoorziening</w:t>
-      </w:r>
-      <w:r>
+        <w:t xml:space="preserve">- </w:t>
+      </w:r>
+      <w:r>
+        <w:rPr>
+          <w:highlight w:val="red"/>
+        </w:rPr>
+        <w:t>De informatievoorziening</w:t>
+      </w:r>
+      <w:r>
+        <w:rPr>
+          <w:highlight w:val="red"/>
+        </w:rPr>
         <w:t xml:space="preserve"> van HUD, Tutorial level, Menu</w:t>
       </w:r>
       <w:r>
+        <w:rPr>
+          <w:highlight w:val="red"/>
+        </w:rPr>
         <w:t>.</w:t>
       </w:r>
       <w:r>
@@ -550,12 +841,24 @@
       </w:r>
       <w:r>
         <w:tab/>
-        <w:t>- Opbouw moeilijkheidsgraad</w:t>
-      </w:r>
-      <w:r>
+        <w:t xml:space="preserve">- </w:t>
+      </w:r>
+      <w:r>
+        <w:rPr>
+          <w:highlight w:val="red"/>
+        </w:rPr>
+        <w:t>Opbouw moeilijkheidsgraad</w:t>
+      </w:r>
+      <w:r>
+        <w:rPr>
+          <w:highlight w:val="red"/>
+        </w:rPr>
         <w:t xml:space="preserve"> of het logisch is</w:t>
       </w:r>
       <w:r>
+        <w:rPr>
+          <w:highlight w:val="red"/>
+        </w:rPr>
         <w:t>.</w:t>
       </w:r>
       <w:r>
@@ -569,7 +872,27 @@
       </w:r>
       <w:r>
         <w:tab/>
-        <w:t>- Look and Feel in contrast met de conceptfase.</w:t>
+        <w:t xml:space="preserve">- </w:t>
+      </w:r>
+      <w:r>
+        <w:rPr>
+          <w:highlight w:val="green"/>
+        </w:rPr>
+        <w:t xml:space="preserve">Look </w:t>
+      </w:r>
+      <w:proofErr w:type="spellStart"/>
+      <w:r>
+        <w:rPr>
+          <w:highlight w:val="green"/>
+        </w:rPr>
+        <w:t>and</w:t>
+      </w:r>
+      <w:proofErr w:type="spellEnd"/>
+      <w:r>
+        <w:rPr>
+          <w:highlight w:val="green"/>
+        </w:rPr>
+        <w:t xml:space="preserve"> Feel in contrast met de conceptfase.</w:t>
       </w:r>
     </w:p>
     <w:sectPr>

</xml_diff>